<commit_message>
updated scale bar code on task 7
</commit_message>
<xml_diff>
--- a/material/Task7.docx
+++ b/material/Task7.docx
@@ -1,6 +1,6 @@
 
 <file path=word/document.xml><?xml version="1.0" encoding="utf-8"?>
-<w:document xmlns:wpc="http://schemas.microsoft.com/office/word/2010/wordprocessingCanvas" xmlns:cx="http://schemas.microsoft.com/office/drawing/2014/chartex" xmlns:cx1="http://schemas.microsoft.com/office/drawing/2015/9/8/chartex" xmlns:cx2="http://schemas.microsoft.com/office/drawing/2015/10/21/chartex" xmlns:cx3="http://schemas.microsoft.com/office/drawing/2016/5/9/chartex" xmlns:cx4="http://schemas.microsoft.com/office/drawing/2016/5/10/chartex" xmlns:cx5="http://schemas.microsoft.com/office/drawing/2016/5/11/chartex" xmlns:cx6="http://schemas.microsoft.com/office/drawing/2016/5/12/chartex" xmlns:cx7="http://schemas.microsoft.com/office/drawing/2016/5/13/chartex" xmlns:cx8="http://schemas.microsoft.com/office/drawing/2016/5/14/chartex" xmlns:mc="http://schemas.openxmlformats.org/markup-compatibility/2006" xmlns:aink="http://schemas.microsoft.com/office/drawing/2016/ink" xmlns:am3d="http://schemas.microsoft.com/office/drawing/2017/model3d" xmlns:o="urn:schemas-microsoft-com:office:office" xmlns:r="http://schemas.openxmlformats.org/officeDocument/2006/relationships" xmlns:m="http://schemas.openxmlformats.org/officeDocument/2006/math" xmlns:v="urn:schemas-microsoft-com:vml" xmlns:wp14="http://schemas.microsoft.com/office/word/2010/wordprocessingDrawing" xmlns:wp="http://schemas.openxmlformats.org/drawingml/2006/wordprocessingDrawing" xmlns:w10="urn:schemas-microsoft-com:office:word" xmlns:w="http://schemas.openxmlformats.org/wordprocessingml/2006/main" xmlns:w14="http://schemas.microsoft.com/office/word/2010/wordml" xmlns:w15="http://schemas.microsoft.com/office/word/2012/wordml" xmlns:w16cex="http://schemas.microsoft.com/office/word/2018/wordml/cex" xmlns:w16cid="http://schemas.microsoft.com/office/word/2016/wordml/cid" xmlns:w16="http://schemas.microsoft.com/office/word/2018/wordml" xmlns:w16sdtdh="http://schemas.microsoft.com/office/word/2020/wordml/sdtdatahash" xmlns:w16se="http://schemas.microsoft.com/office/word/2015/wordml/symex" xmlns:wpg="http://schemas.microsoft.com/office/word/2010/wordprocessingGroup" xmlns:wpi="http://schemas.microsoft.com/office/word/2010/wordprocessingInk" xmlns:wne="http://schemas.microsoft.com/office/word/2006/wordml" xmlns:wps="http://schemas.microsoft.com/office/word/2010/wordprocessingShape" mc:Ignorable="w14 w15 w16se w16cid w16 w16cex w16sdtdh wp14">
+<w:document xmlns:wpc="http://schemas.microsoft.com/office/word/2010/wordprocessingCanvas" xmlns:cx="http://schemas.microsoft.com/office/drawing/2014/chartex" xmlns:cx1="http://schemas.microsoft.com/office/drawing/2015/9/8/chartex" xmlns:cx2="http://schemas.microsoft.com/office/drawing/2015/10/21/chartex" xmlns:cx3="http://schemas.microsoft.com/office/drawing/2016/5/9/chartex" xmlns:cx4="http://schemas.microsoft.com/office/drawing/2016/5/10/chartex" xmlns:cx5="http://schemas.microsoft.com/office/drawing/2016/5/11/chartex" xmlns:cx6="http://schemas.microsoft.com/office/drawing/2016/5/12/chartex" xmlns:cx7="http://schemas.microsoft.com/office/drawing/2016/5/13/chartex" xmlns:cx8="http://schemas.microsoft.com/office/drawing/2016/5/14/chartex" xmlns:mc="http://schemas.openxmlformats.org/markup-compatibility/2006" xmlns:aink="http://schemas.microsoft.com/office/drawing/2016/ink" xmlns:am3d="http://schemas.microsoft.com/office/drawing/2017/model3d" xmlns:o="urn:schemas-microsoft-com:office:office" xmlns:oel="http://schemas.microsoft.com/office/2019/extlst" xmlns:r="http://schemas.openxmlformats.org/officeDocument/2006/relationships" xmlns:m="http://schemas.openxmlformats.org/officeDocument/2006/math" xmlns:v="urn:schemas-microsoft-com:vml" xmlns:wp14="http://schemas.microsoft.com/office/word/2010/wordprocessingDrawing" xmlns:wp="http://schemas.openxmlformats.org/drawingml/2006/wordprocessingDrawing" xmlns:w10="urn:schemas-microsoft-com:office:word" xmlns:w="http://schemas.openxmlformats.org/wordprocessingml/2006/main" xmlns:w14="http://schemas.microsoft.com/office/word/2010/wordml" xmlns:w15="http://schemas.microsoft.com/office/word/2012/wordml" xmlns:w16cex="http://schemas.microsoft.com/office/word/2018/wordml/cex" xmlns:w16cid="http://schemas.microsoft.com/office/word/2016/wordml/cid" xmlns:w16="http://schemas.microsoft.com/office/word/2018/wordml" xmlns:w16sdtdh="http://schemas.microsoft.com/office/word/2020/wordml/sdtdatahash" xmlns:w16se="http://schemas.microsoft.com/office/word/2015/wordml/symex" xmlns:wpg="http://schemas.microsoft.com/office/word/2010/wordprocessingGroup" xmlns:wpi="http://schemas.microsoft.com/office/word/2010/wordprocessingInk" xmlns:wne="http://schemas.microsoft.com/office/word/2006/wordml" xmlns:wps="http://schemas.microsoft.com/office/word/2010/wordprocessingShape" mc:Ignorable="w14 w15 w16se w16cid w16 w16cex w16sdtdh wp14">
   <w:body>
     <w:p>
       <w:r>
@@ -38,7 +38,15 @@
         </w:numPr>
       </w:pPr>
       <w:r>
-        <w:t>Make another folder called “output” to save your batch processing outputs. I have both of them on my desktop, but feel free to put these folders wherever you want.</w:t>
+        <w:t xml:space="preserve">Make another folder called “output” to save your batch processing outputs. I have </w:t>
+      </w:r>
+      <w:proofErr w:type="gramStart"/>
+      <w:r>
+        <w:t>both of them</w:t>
+      </w:r>
+      <w:proofErr w:type="gramEnd"/>
+      <w:r>
+        <w:t xml:space="preserve"> on my desktop, but feel free to put these folders wherever you want.</w:t>
       </w:r>
       <w:r>
         <w:br/>
@@ -283,8 +291,17 @@
           <w:rFonts w:ascii="Courier New" w:hAnsi="Courier New" w:cs="Courier New"/>
           <w:color w:val="FF0000"/>
         </w:rPr>
-        <w:t>run("Red");</w:t>
-      </w:r>
+        <w:t>run("Red"</w:t>
+      </w:r>
+      <w:proofErr w:type="gramStart"/>
+      <w:r>
+        <w:rPr>
+          <w:rFonts w:ascii="Courier New" w:hAnsi="Courier New" w:cs="Courier New"/>
+          <w:color w:val="FF0000"/>
+        </w:rPr>
+        <w:t>);</w:t>
+      </w:r>
+      <w:proofErr w:type="gramEnd"/>
     </w:p>
     <w:p>
       <w:pPr>
@@ -392,8 +409,13 @@
       <w:r>
         <w:t xml:space="preserve"> </w:t>
       </w:r>
-      <w:r>
-        <w:t>μm scale bar in the bottom left corner.</w:t>
+      <w:proofErr w:type="spellStart"/>
+      <w:r>
+        <w:t>μm</w:t>
+      </w:r>
+      <w:proofErr w:type="spellEnd"/>
+      <w:r>
+        <w:t xml:space="preserve"> scale bar in the bottom left corner.</w:t>
       </w:r>
     </w:p>
     <w:p>
@@ -670,13 +692,59 @@
           <w:szCs w:val="20"/>
         </w:rPr>
       </w:pPr>
+      <w:proofErr w:type="gramStart"/>
       <w:r>
         <w:rPr>
           <w:rFonts w:ascii="Courier New" w:eastAsia="Times New Roman" w:hAnsi="Courier New" w:cs="Courier New"/>
           <w:sz w:val="20"/>
           <w:szCs w:val="20"/>
         </w:rPr>
-        <w:t>run("Properties...", "unit=um pixel_width=0.1 pixel_height=0.1");</w:t>
+        <w:t>run(</w:t>
+      </w:r>
+      <w:proofErr w:type="gramEnd"/>
+      <w:r>
+        <w:rPr>
+          <w:rFonts w:ascii="Courier New" w:eastAsia="Times New Roman" w:hAnsi="Courier New" w:cs="Courier New"/>
+          <w:sz w:val="20"/>
+          <w:szCs w:val="20"/>
+        </w:rPr>
+        <w:t xml:space="preserve">"Properties...", "unit=um </w:t>
+      </w:r>
+      <w:proofErr w:type="spellStart"/>
+      <w:r>
+        <w:rPr>
+          <w:rFonts w:ascii="Courier New" w:eastAsia="Times New Roman" w:hAnsi="Courier New" w:cs="Courier New"/>
+          <w:sz w:val="20"/>
+          <w:szCs w:val="20"/>
+        </w:rPr>
+        <w:t>pixel_width</w:t>
+      </w:r>
+      <w:proofErr w:type="spellEnd"/>
+      <w:r>
+        <w:rPr>
+          <w:rFonts w:ascii="Courier New" w:eastAsia="Times New Roman" w:hAnsi="Courier New" w:cs="Courier New"/>
+          <w:sz w:val="20"/>
+          <w:szCs w:val="20"/>
+        </w:rPr>
+        <w:t xml:space="preserve">=0.1 </w:t>
+      </w:r>
+      <w:proofErr w:type="spellStart"/>
+      <w:r>
+        <w:rPr>
+          <w:rFonts w:ascii="Courier New" w:eastAsia="Times New Roman" w:hAnsi="Courier New" w:cs="Courier New"/>
+          <w:sz w:val="20"/>
+          <w:szCs w:val="20"/>
+        </w:rPr>
+        <w:t>pixel_height</w:t>
+      </w:r>
+      <w:proofErr w:type="spellEnd"/>
+      <w:r>
+        <w:rPr>
+          <w:rFonts w:ascii="Courier New" w:eastAsia="Times New Roman" w:hAnsi="Courier New" w:cs="Courier New"/>
+          <w:sz w:val="20"/>
+          <w:szCs w:val="20"/>
+        </w:rPr>
+        <w:t>=0.1");</w:t>
       </w:r>
     </w:p>
     <w:p>
@@ -734,13 +802,23 @@
           <w:szCs w:val="20"/>
         </w:rPr>
       </w:pPr>
+      <w:proofErr w:type="gramStart"/>
       <w:r>
         <w:rPr>
           <w:rFonts w:ascii="Courier New" w:eastAsia="Times New Roman" w:hAnsi="Courier New" w:cs="Courier New"/>
           <w:sz w:val="20"/>
           <w:szCs w:val="20"/>
         </w:rPr>
-        <w:t>run("Scale Bar...", "width=10 height=10 font=30 background=None location=[Lower Left]");</w:t>
+        <w:t>run(</w:t>
+      </w:r>
+      <w:proofErr w:type="gramEnd"/>
+      <w:r>
+        <w:rPr>
+          <w:rFonts w:ascii="Courier New" w:eastAsia="Times New Roman" w:hAnsi="Courier New" w:cs="Courier New"/>
+          <w:sz w:val="20"/>
+          <w:szCs w:val="20"/>
+        </w:rPr>
+        <w:t>"Scale Bar...", "width=10 height=10 font=30 background=None location=[Lower Left]");</w:t>
       </w:r>
     </w:p>
     <w:p>
@@ -785,11 +863,47 @@
           <w:rStyle w:val="hljs-comment"/>
         </w:rPr>
       </w:pPr>
-      <w:r>
-        <w:rPr>
-          <w:rStyle w:val="hljs-comment"/>
-        </w:rPr>
-        <w:t xml:space="preserve">run("Find Maxima...", "noise=10 output=[Point Selection]"); getSelectionCoordinates(xPos,yPos); </w:t>
+      <w:proofErr w:type="gramStart"/>
+      <w:r>
+        <w:rPr>
+          <w:rStyle w:val="hljs-comment"/>
+        </w:rPr>
+        <w:t>run(</w:t>
+      </w:r>
+      <w:proofErr w:type="gramEnd"/>
+      <w:r>
+        <w:rPr>
+          <w:rStyle w:val="hljs-comment"/>
+        </w:rPr>
+        <w:t xml:space="preserve">"Find Maxima...", "noise=10 output=[Point Selection]"); </w:t>
+      </w:r>
+      <w:proofErr w:type="spellStart"/>
+      <w:r>
+        <w:rPr>
+          <w:rStyle w:val="hljs-comment"/>
+        </w:rPr>
+        <w:t>getSelectionCoordinates</w:t>
+      </w:r>
+      <w:proofErr w:type="spellEnd"/>
+      <w:r>
+        <w:rPr>
+          <w:rStyle w:val="hljs-comment"/>
+        </w:rPr>
+        <w:t>(</w:t>
+      </w:r>
+      <w:proofErr w:type="spellStart"/>
+      <w:r>
+        <w:rPr>
+          <w:rStyle w:val="hljs-comment"/>
+        </w:rPr>
+        <w:t>xPos,yPos</w:t>
+      </w:r>
+      <w:proofErr w:type="spellEnd"/>
+      <w:r>
+        <w:rPr>
+          <w:rStyle w:val="hljs-comment"/>
+        </w:rPr>
+        <w:t xml:space="preserve">); </w:t>
       </w:r>
     </w:p>
     <w:p>
@@ -799,11 +913,47 @@
           <w:rStyle w:val="hljs-comment"/>
         </w:rPr>
       </w:pPr>
-      <w:r>
-        <w:rPr>
-          <w:rStyle w:val="hljs-comment"/>
-        </w:rPr>
-        <w:t xml:space="preserve">print("Image:  "+getTitle()+" has "+xPos.length+" objects"); </w:t>
+      <w:proofErr w:type="gramStart"/>
+      <w:r>
+        <w:rPr>
+          <w:rStyle w:val="hljs-comment"/>
+        </w:rPr>
+        <w:t>print(</w:t>
+      </w:r>
+      <w:proofErr w:type="gramEnd"/>
+      <w:r>
+        <w:rPr>
+          <w:rStyle w:val="hljs-comment"/>
+        </w:rPr>
+        <w:t>"Image:  "+</w:t>
+      </w:r>
+      <w:proofErr w:type="spellStart"/>
+      <w:r>
+        <w:rPr>
+          <w:rStyle w:val="hljs-comment"/>
+        </w:rPr>
+        <w:t>getTitle</w:t>
+      </w:r>
+      <w:proofErr w:type="spellEnd"/>
+      <w:r>
+        <w:rPr>
+          <w:rStyle w:val="hljs-comment"/>
+        </w:rPr>
+        <w:t>()+" has "+</w:t>
+      </w:r>
+      <w:proofErr w:type="spellStart"/>
+      <w:r>
+        <w:rPr>
+          <w:rStyle w:val="hljs-comment"/>
+        </w:rPr>
+        <w:t>xPos.length</w:t>
+      </w:r>
+      <w:proofErr w:type="spellEnd"/>
+      <w:r>
+        <w:rPr>
+          <w:rStyle w:val="hljs-comment"/>
+        </w:rPr>
+        <w:t xml:space="preserve">+" objects"); </w:t>
       </w:r>
     </w:p>
     <w:p>
@@ -813,11 +963,19 @@
           <w:rStyle w:val="hljs-comment"/>
         </w:rPr>
       </w:pPr>
-      <w:r>
-        <w:rPr>
-          <w:rStyle w:val="hljs-comment"/>
-        </w:rPr>
-        <w:t xml:space="preserve">run("Select None"); </w:t>
+      <w:proofErr w:type="gramStart"/>
+      <w:r>
+        <w:rPr>
+          <w:rStyle w:val="hljs-comment"/>
+        </w:rPr>
+        <w:t>run(</w:t>
+      </w:r>
+      <w:proofErr w:type="gramEnd"/>
+      <w:r>
+        <w:rPr>
+          <w:rStyle w:val="hljs-comment"/>
+        </w:rPr>
+        <w:t xml:space="preserve">"Select None"); </w:t>
       </w:r>
     </w:p>
     <w:p>
@@ -849,11 +1007,19 @@
           <w:rStyle w:val="hljs-comment"/>
         </w:rPr>
       </w:pPr>
-      <w:r>
-        <w:rPr>
-          <w:rStyle w:val="hljs-comment"/>
-        </w:rPr>
-        <w:t xml:space="preserve">run("RGB Color"); </w:t>
+      <w:proofErr w:type="gramStart"/>
+      <w:r>
+        <w:rPr>
+          <w:rStyle w:val="hljs-comment"/>
+        </w:rPr>
+        <w:t>run(</w:t>
+      </w:r>
+      <w:proofErr w:type="gramEnd"/>
+      <w:r>
+        <w:rPr>
+          <w:rStyle w:val="hljs-comment"/>
+        </w:rPr>
+        <w:t xml:space="preserve">"RGB Color"); </w:t>
       </w:r>
     </w:p>
     <w:p>
@@ -863,11 +1029,55 @@
           <w:rStyle w:val="hljs-comment"/>
         </w:rPr>
       </w:pPr>
-      <w:r>
-        <w:rPr>
-          <w:rStyle w:val="hljs-comment"/>
-        </w:rPr>
-        <w:t>setFont("SansSerif", 18, "antialiased");</w:t>
+      <w:proofErr w:type="spellStart"/>
+      <w:proofErr w:type="gramStart"/>
+      <w:r>
+        <w:rPr>
+          <w:rStyle w:val="hljs-comment"/>
+        </w:rPr>
+        <w:t>setFont</w:t>
+      </w:r>
+      <w:proofErr w:type="spellEnd"/>
+      <w:r>
+        <w:rPr>
+          <w:rStyle w:val="hljs-comment"/>
+        </w:rPr>
+        <w:t>(</w:t>
+      </w:r>
+      <w:proofErr w:type="gramEnd"/>
+      <w:r>
+        <w:rPr>
+          <w:rStyle w:val="hljs-comment"/>
+        </w:rPr>
+        <w:t>"</w:t>
+      </w:r>
+      <w:proofErr w:type="spellStart"/>
+      <w:r>
+        <w:rPr>
+          <w:rStyle w:val="hljs-comment"/>
+        </w:rPr>
+        <w:t>SansSerif</w:t>
+      </w:r>
+      <w:proofErr w:type="spellEnd"/>
+      <w:r>
+        <w:rPr>
+          <w:rStyle w:val="hljs-comment"/>
+        </w:rPr>
+        <w:t>", 18, "</w:t>
+      </w:r>
+      <w:proofErr w:type="spellStart"/>
+      <w:r>
+        <w:rPr>
+          <w:rStyle w:val="hljs-comment"/>
+        </w:rPr>
+        <w:t>antialiased</w:t>
+      </w:r>
+      <w:proofErr w:type="spellEnd"/>
+      <w:r>
+        <w:rPr>
+          <w:rStyle w:val="hljs-comment"/>
+        </w:rPr>
+        <w:t>");</w:t>
       </w:r>
     </w:p>
     <w:p>
@@ -877,11 +1087,33 @@
           <w:rStyle w:val="hljs-comment"/>
         </w:rPr>
       </w:pPr>
-      <w:r>
-        <w:rPr>
-          <w:rStyle w:val="hljs-comment"/>
-        </w:rPr>
-        <w:t xml:space="preserve">setColor("red"); </w:t>
+      <w:proofErr w:type="spellStart"/>
+      <w:r>
+        <w:rPr>
+          <w:rStyle w:val="hljs-comment"/>
+        </w:rPr>
+        <w:t>setColor</w:t>
+      </w:r>
+      <w:proofErr w:type="spellEnd"/>
+      <w:r>
+        <w:rPr>
+          <w:rStyle w:val="hljs-comment"/>
+        </w:rPr>
+        <w:t>("red"</w:t>
+      </w:r>
+      <w:proofErr w:type="gramStart"/>
+      <w:r>
+        <w:rPr>
+          <w:rStyle w:val="hljs-comment"/>
+        </w:rPr>
+        <w:t>);</w:t>
+      </w:r>
+      <w:proofErr w:type="gramEnd"/>
+      <w:r>
+        <w:rPr>
+          <w:rStyle w:val="hljs-comment"/>
+        </w:rPr>
+        <w:t xml:space="preserve"> </w:t>
       </w:r>
     </w:p>
     <w:p>
@@ -891,11 +1123,41 @@
           <w:rStyle w:val="hljs-comment"/>
         </w:rPr>
       </w:pPr>
-      <w:r>
-        <w:rPr>
-          <w:rStyle w:val="hljs-comment"/>
-        </w:rPr>
-        <w:t>drawString(getTitle(), 20, 30);</w:t>
+      <w:proofErr w:type="spellStart"/>
+      <w:r>
+        <w:rPr>
+          <w:rStyle w:val="hljs-comment"/>
+        </w:rPr>
+        <w:t>drawString</w:t>
+      </w:r>
+      <w:proofErr w:type="spellEnd"/>
+      <w:r>
+        <w:rPr>
+          <w:rStyle w:val="hljs-comment"/>
+        </w:rPr>
+        <w:t>(</w:t>
+      </w:r>
+      <w:proofErr w:type="spellStart"/>
+      <w:proofErr w:type="gramStart"/>
+      <w:r>
+        <w:rPr>
+          <w:rStyle w:val="hljs-comment"/>
+        </w:rPr>
+        <w:t>getTitle</w:t>
+      </w:r>
+      <w:proofErr w:type="spellEnd"/>
+      <w:r>
+        <w:rPr>
+          <w:rStyle w:val="hljs-comment"/>
+        </w:rPr>
+        <w:t>(</w:t>
+      </w:r>
+      <w:proofErr w:type="gramEnd"/>
+      <w:r>
+        <w:rPr>
+          <w:rStyle w:val="hljs-comment"/>
+        </w:rPr>
+        <w:t>), 20, 30);</w:t>
       </w:r>
     </w:p>
     <w:p>
@@ -927,11 +1189,47 @@
           <w:rStyle w:val="hljs-comment"/>
         </w:rPr>
       </w:pPr>
-      <w:r>
-        <w:rPr>
-          <w:rStyle w:val="hljs-comment"/>
-        </w:rPr>
-        <w:t xml:space="preserve">run("Properties...", "unit=um pixel_width=0.1 pixel_height=0.1"); </w:t>
+      <w:proofErr w:type="gramStart"/>
+      <w:r>
+        <w:rPr>
+          <w:rStyle w:val="hljs-comment"/>
+        </w:rPr>
+        <w:t>run(</w:t>
+      </w:r>
+      <w:proofErr w:type="gramEnd"/>
+      <w:r>
+        <w:rPr>
+          <w:rStyle w:val="hljs-comment"/>
+        </w:rPr>
+        <w:t xml:space="preserve">"Properties...", "unit=um </w:t>
+      </w:r>
+      <w:proofErr w:type="spellStart"/>
+      <w:r>
+        <w:rPr>
+          <w:rStyle w:val="hljs-comment"/>
+        </w:rPr>
+        <w:t>pixel_width</w:t>
+      </w:r>
+      <w:proofErr w:type="spellEnd"/>
+      <w:r>
+        <w:rPr>
+          <w:rStyle w:val="hljs-comment"/>
+        </w:rPr>
+        <w:t xml:space="preserve">=0.1 </w:t>
+      </w:r>
+      <w:proofErr w:type="spellStart"/>
+      <w:r>
+        <w:rPr>
+          <w:rStyle w:val="hljs-comment"/>
+        </w:rPr>
+        <w:t>pixel_height</w:t>
+      </w:r>
+      <w:proofErr w:type="spellEnd"/>
+      <w:r>
+        <w:rPr>
+          <w:rStyle w:val="hljs-comment"/>
+        </w:rPr>
+        <w:t xml:space="preserve">=0.1"); </w:t>
       </w:r>
     </w:p>
     <w:p>
@@ -960,11 +1258,19 @@
       <w:pPr>
         <w:pStyle w:val="HTMLPreformatted"/>
       </w:pPr>
-      <w:r>
-        <w:rPr>
-          <w:rStyle w:val="hljs-comment"/>
-        </w:rPr>
-        <w:t>run("Scale Bar...", "width=10 height=10 font=30 background=None location=[Lower Left]")</w:t>
+      <w:proofErr w:type="gramStart"/>
+      <w:r>
+        <w:rPr>
+          <w:rStyle w:val="hljs-comment"/>
+        </w:rPr>
+        <w:t>run(</w:t>
+      </w:r>
+      <w:proofErr w:type="gramEnd"/>
+      <w:r>
+        <w:rPr>
+          <w:rStyle w:val="hljs-comment"/>
+        </w:rPr>
+        <w:t>"Scale Bar...", "width=10 height=10 thickness=4 font=30 color=White background=None location=[Lower Left] horizontal bold overlay");</w:t>
       </w:r>
       <w:r>
         <w:rPr>
@@ -1032,7 +1338,7 @@
 </file>
 
 <file path=word/endnotes.xml><?xml version="1.0" encoding="utf-8"?>
-<w:endnotes xmlns:wpc="http://schemas.microsoft.com/office/word/2010/wordprocessingCanvas" xmlns:cx="http://schemas.microsoft.com/office/drawing/2014/chartex" xmlns:cx1="http://schemas.microsoft.com/office/drawing/2015/9/8/chartex" xmlns:cx2="http://schemas.microsoft.com/office/drawing/2015/10/21/chartex" xmlns:cx3="http://schemas.microsoft.com/office/drawing/2016/5/9/chartex" xmlns:cx4="http://schemas.microsoft.com/office/drawing/2016/5/10/chartex" xmlns:cx5="http://schemas.microsoft.com/office/drawing/2016/5/11/chartex" xmlns:cx6="http://schemas.microsoft.com/office/drawing/2016/5/12/chartex" xmlns:cx7="http://schemas.microsoft.com/office/drawing/2016/5/13/chartex" xmlns:cx8="http://schemas.microsoft.com/office/drawing/2016/5/14/chartex" xmlns:mc="http://schemas.openxmlformats.org/markup-compatibility/2006" xmlns:aink="http://schemas.microsoft.com/office/drawing/2016/ink" xmlns:am3d="http://schemas.microsoft.com/office/drawing/2017/model3d" xmlns:o="urn:schemas-microsoft-com:office:office" xmlns:r="http://schemas.openxmlformats.org/officeDocument/2006/relationships" xmlns:m="http://schemas.openxmlformats.org/officeDocument/2006/math" xmlns:v="urn:schemas-microsoft-com:vml" xmlns:wp14="http://schemas.microsoft.com/office/word/2010/wordprocessingDrawing" xmlns:wp="http://schemas.openxmlformats.org/drawingml/2006/wordprocessingDrawing" xmlns:w10="urn:schemas-microsoft-com:office:word" xmlns:w="http://schemas.openxmlformats.org/wordprocessingml/2006/main" xmlns:w14="http://schemas.microsoft.com/office/word/2010/wordml" xmlns:w15="http://schemas.microsoft.com/office/word/2012/wordml" xmlns:w16cex="http://schemas.microsoft.com/office/word/2018/wordml/cex" xmlns:w16cid="http://schemas.microsoft.com/office/word/2016/wordml/cid" xmlns:w16="http://schemas.microsoft.com/office/word/2018/wordml" xmlns:w16sdtdh="http://schemas.microsoft.com/office/word/2020/wordml/sdtdatahash" xmlns:w16se="http://schemas.microsoft.com/office/word/2015/wordml/symex" xmlns:wpg="http://schemas.microsoft.com/office/word/2010/wordprocessingGroup" xmlns:wpi="http://schemas.microsoft.com/office/word/2010/wordprocessingInk" xmlns:wne="http://schemas.microsoft.com/office/word/2006/wordml" xmlns:wps="http://schemas.microsoft.com/office/word/2010/wordprocessingShape" mc:Ignorable="w14 w15 w16se w16cid w16 w16cex w16sdtdh wp14">
+<w:endnotes xmlns:wpc="http://schemas.microsoft.com/office/word/2010/wordprocessingCanvas" xmlns:cx="http://schemas.microsoft.com/office/drawing/2014/chartex" xmlns:cx1="http://schemas.microsoft.com/office/drawing/2015/9/8/chartex" xmlns:cx2="http://schemas.microsoft.com/office/drawing/2015/10/21/chartex" xmlns:cx3="http://schemas.microsoft.com/office/drawing/2016/5/9/chartex" xmlns:cx4="http://schemas.microsoft.com/office/drawing/2016/5/10/chartex" xmlns:cx5="http://schemas.microsoft.com/office/drawing/2016/5/11/chartex" xmlns:cx6="http://schemas.microsoft.com/office/drawing/2016/5/12/chartex" xmlns:cx7="http://schemas.microsoft.com/office/drawing/2016/5/13/chartex" xmlns:cx8="http://schemas.microsoft.com/office/drawing/2016/5/14/chartex" xmlns:mc="http://schemas.openxmlformats.org/markup-compatibility/2006" xmlns:aink="http://schemas.microsoft.com/office/drawing/2016/ink" xmlns:am3d="http://schemas.microsoft.com/office/drawing/2017/model3d" xmlns:o="urn:schemas-microsoft-com:office:office" xmlns:oel="http://schemas.microsoft.com/office/2019/extlst" xmlns:r="http://schemas.openxmlformats.org/officeDocument/2006/relationships" xmlns:m="http://schemas.openxmlformats.org/officeDocument/2006/math" xmlns:v="urn:schemas-microsoft-com:vml" xmlns:wp14="http://schemas.microsoft.com/office/word/2010/wordprocessingDrawing" xmlns:wp="http://schemas.openxmlformats.org/drawingml/2006/wordprocessingDrawing" xmlns:w10="urn:schemas-microsoft-com:office:word" xmlns:w="http://schemas.openxmlformats.org/wordprocessingml/2006/main" xmlns:w14="http://schemas.microsoft.com/office/word/2010/wordml" xmlns:w15="http://schemas.microsoft.com/office/word/2012/wordml" xmlns:w16cex="http://schemas.microsoft.com/office/word/2018/wordml/cex" xmlns:w16cid="http://schemas.microsoft.com/office/word/2016/wordml/cid" xmlns:w16="http://schemas.microsoft.com/office/word/2018/wordml" xmlns:w16sdtdh="http://schemas.microsoft.com/office/word/2020/wordml/sdtdatahash" xmlns:w16se="http://schemas.microsoft.com/office/word/2015/wordml/symex" xmlns:wpg="http://schemas.microsoft.com/office/word/2010/wordprocessingGroup" xmlns:wpi="http://schemas.microsoft.com/office/word/2010/wordprocessingInk" xmlns:wne="http://schemas.microsoft.com/office/word/2006/wordml" xmlns:wps="http://schemas.microsoft.com/office/word/2010/wordprocessingShape" mc:Ignorable="w14 w15 w16se w16cid w16 w16cex w16sdtdh wp14">
   <w:endnote w:type="separator" w:id="-1">
     <w:p>
       <w:pPr>
@@ -1057,7 +1363,7 @@
 </file>
 
 <file path=word/footnotes.xml><?xml version="1.0" encoding="utf-8"?>
-<w:footnotes xmlns:wpc="http://schemas.microsoft.com/office/word/2010/wordprocessingCanvas" xmlns:cx="http://schemas.microsoft.com/office/drawing/2014/chartex" xmlns:cx1="http://schemas.microsoft.com/office/drawing/2015/9/8/chartex" xmlns:cx2="http://schemas.microsoft.com/office/drawing/2015/10/21/chartex" xmlns:cx3="http://schemas.microsoft.com/office/drawing/2016/5/9/chartex" xmlns:cx4="http://schemas.microsoft.com/office/drawing/2016/5/10/chartex" xmlns:cx5="http://schemas.microsoft.com/office/drawing/2016/5/11/chartex" xmlns:cx6="http://schemas.microsoft.com/office/drawing/2016/5/12/chartex" xmlns:cx7="http://schemas.microsoft.com/office/drawing/2016/5/13/chartex" xmlns:cx8="http://schemas.microsoft.com/office/drawing/2016/5/14/chartex" xmlns:mc="http://schemas.openxmlformats.org/markup-compatibility/2006" xmlns:aink="http://schemas.microsoft.com/office/drawing/2016/ink" xmlns:am3d="http://schemas.microsoft.com/office/drawing/2017/model3d" xmlns:o="urn:schemas-microsoft-com:office:office" xmlns:r="http://schemas.openxmlformats.org/officeDocument/2006/relationships" xmlns:m="http://schemas.openxmlformats.org/officeDocument/2006/math" xmlns:v="urn:schemas-microsoft-com:vml" xmlns:wp14="http://schemas.microsoft.com/office/word/2010/wordprocessingDrawing" xmlns:wp="http://schemas.openxmlformats.org/drawingml/2006/wordprocessingDrawing" xmlns:w10="urn:schemas-microsoft-com:office:word" xmlns:w="http://schemas.openxmlformats.org/wordprocessingml/2006/main" xmlns:w14="http://schemas.microsoft.com/office/word/2010/wordml" xmlns:w15="http://schemas.microsoft.com/office/word/2012/wordml" xmlns:w16cex="http://schemas.microsoft.com/office/word/2018/wordml/cex" xmlns:w16cid="http://schemas.microsoft.com/office/word/2016/wordml/cid" xmlns:w16="http://schemas.microsoft.com/office/word/2018/wordml" xmlns:w16sdtdh="http://schemas.microsoft.com/office/word/2020/wordml/sdtdatahash" xmlns:w16se="http://schemas.microsoft.com/office/word/2015/wordml/symex" xmlns:wpg="http://schemas.microsoft.com/office/word/2010/wordprocessingGroup" xmlns:wpi="http://schemas.microsoft.com/office/word/2010/wordprocessingInk" xmlns:wne="http://schemas.microsoft.com/office/word/2006/wordml" xmlns:wps="http://schemas.microsoft.com/office/word/2010/wordprocessingShape" mc:Ignorable="w14 w15 w16se w16cid w16 w16cex w16sdtdh wp14">
+<w:footnotes xmlns:wpc="http://schemas.microsoft.com/office/word/2010/wordprocessingCanvas" xmlns:cx="http://schemas.microsoft.com/office/drawing/2014/chartex" xmlns:cx1="http://schemas.microsoft.com/office/drawing/2015/9/8/chartex" xmlns:cx2="http://schemas.microsoft.com/office/drawing/2015/10/21/chartex" xmlns:cx3="http://schemas.microsoft.com/office/drawing/2016/5/9/chartex" xmlns:cx4="http://schemas.microsoft.com/office/drawing/2016/5/10/chartex" xmlns:cx5="http://schemas.microsoft.com/office/drawing/2016/5/11/chartex" xmlns:cx6="http://schemas.microsoft.com/office/drawing/2016/5/12/chartex" xmlns:cx7="http://schemas.microsoft.com/office/drawing/2016/5/13/chartex" xmlns:cx8="http://schemas.microsoft.com/office/drawing/2016/5/14/chartex" xmlns:mc="http://schemas.openxmlformats.org/markup-compatibility/2006" xmlns:aink="http://schemas.microsoft.com/office/drawing/2016/ink" xmlns:am3d="http://schemas.microsoft.com/office/drawing/2017/model3d" xmlns:o="urn:schemas-microsoft-com:office:office" xmlns:oel="http://schemas.microsoft.com/office/2019/extlst" xmlns:r="http://schemas.openxmlformats.org/officeDocument/2006/relationships" xmlns:m="http://schemas.openxmlformats.org/officeDocument/2006/math" xmlns:v="urn:schemas-microsoft-com:vml" xmlns:wp14="http://schemas.microsoft.com/office/word/2010/wordprocessingDrawing" xmlns:wp="http://schemas.openxmlformats.org/drawingml/2006/wordprocessingDrawing" xmlns:w10="urn:schemas-microsoft-com:office:word" xmlns:w="http://schemas.openxmlformats.org/wordprocessingml/2006/main" xmlns:w14="http://schemas.microsoft.com/office/word/2010/wordml" xmlns:w15="http://schemas.microsoft.com/office/word/2012/wordml" xmlns:w16cex="http://schemas.microsoft.com/office/word/2018/wordml/cex" xmlns:w16cid="http://schemas.microsoft.com/office/word/2016/wordml/cid" xmlns:w16="http://schemas.microsoft.com/office/word/2018/wordml" xmlns:w16sdtdh="http://schemas.microsoft.com/office/word/2020/wordml/sdtdatahash" xmlns:w16se="http://schemas.microsoft.com/office/word/2015/wordml/symex" xmlns:wpg="http://schemas.microsoft.com/office/word/2010/wordprocessingGroup" xmlns:wpi="http://schemas.microsoft.com/office/word/2010/wordprocessingInk" xmlns:wne="http://schemas.microsoft.com/office/word/2006/wordml" xmlns:wps="http://schemas.microsoft.com/office/word/2010/wordprocessingShape" mc:Ignorable="w14 w15 w16se w16cid w16 w16cex w16sdtdh wp14">
   <w:footnote w:type="separator" w:id="-1">
     <w:p>
       <w:pPr>
@@ -1082,7 +1388,7 @@
 </file>
 
 <file path=word/numbering.xml><?xml version="1.0" encoding="utf-8"?>
-<w:numbering xmlns:wpc="http://schemas.microsoft.com/office/word/2010/wordprocessingCanvas" xmlns:cx="http://schemas.microsoft.com/office/drawing/2014/chartex" xmlns:cx1="http://schemas.microsoft.com/office/drawing/2015/9/8/chartex" xmlns:cx2="http://schemas.microsoft.com/office/drawing/2015/10/21/chartex" xmlns:cx3="http://schemas.microsoft.com/office/drawing/2016/5/9/chartex" xmlns:cx4="http://schemas.microsoft.com/office/drawing/2016/5/10/chartex" xmlns:cx5="http://schemas.microsoft.com/office/drawing/2016/5/11/chartex" xmlns:cx6="http://schemas.microsoft.com/office/drawing/2016/5/12/chartex" xmlns:cx7="http://schemas.microsoft.com/office/drawing/2016/5/13/chartex" xmlns:cx8="http://schemas.microsoft.com/office/drawing/2016/5/14/chartex" xmlns:mc="http://schemas.openxmlformats.org/markup-compatibility/2006" xmlns:aink="http://schemas.microsoft.com/office/drawing/2016/ink" xmlns:am3d="http://schemas.microsoft.com/office/drawing/2017/model3d" xmlns:o="urn:schemas-microsoft-com:office:office" xmlns:r="http://schemas.openxmlformats.org/officeDocument/2006/relationships" xmlns:m="http://schemas.openxmlformats.org/officeDocument/2006/math" xmlns:v="urn:schemas-microsoft-com:vml" xmlns:wp14="http://schemas.microsoft.com/office/word/2010/wordprocessingDrawing" xmlns:wp="http://schemas.openxmlformats.org/drawingml/2006/wordprocessingDrawing" xmlns:w10="urn:schemas-microsoft-com:office:word" xmlns:w="http://schemas.openxmlformats.org/wordprocessingml/2006/main" xmlns:w14="http://schemas.microsoft.com/office/word/2010/wordml" xmlns:w15="http://schemas.microsoft.com/office/word/2012/wordml" xmlns:w16cex="http://schemas.microsoft.com/office/word/2018/wordml/cex" xmlns:w16cid="http://schemas.microsoft.com/office/word/2016/wordml/cid" xmlns:w16="http://schemas.microsoft.com/office/word/2018/wordml" xmlns:w16sdtdh="http://schemas.microsoft.com/office/word/2020/wordml/sdtdatahash" xmlns:w16se="http://schemas.microsoft.com/office/word/2015/wordml/symex" xmlns:wpg="http://schemas.microsoft.com/office/word/2010/wordprocessingGroup" xmlns:wpi="http://schemas.microsoft.com/office/word/2010/wordprocessingInk" xmlns:wne="http://schemas.microsoft.com/office/word/2006/wordml" xmlns:wps="http://schemas.microsoft.com/office/word/2010/wordprocessingShape" mc:Ignorable="w14 w15 w16se w16cid w16 w16cex w16sdtdh wp14">
+<w:numbering xmlns:wpc="http://schemas.microsoft.com/office/word/2010/wordprocessingCanvas" xmlns:cx="http://schemas.microsoft.com/office/drawing/2014/chartex" xmlns:cx1="http://schemas.microsoft.com/office/drawing/2015/9/8/chartex" xmlns:cx2="http://schemas.microsoft.com/office/drawing/2015/10/21/chartex" xmlns:cx3="http://schemas.microsoft.com/office/drawing/2016/5/9/chartex" xmlns:cx4="http://schemas.microsoft.com/office/drawing/2016/5/10/chartex" xmlns:cx5="http://schemas.microsoft.com/office/drawing/2016/5/11/chartex" xmlns:cx6="http://schemas.microsoft.com/office/drawing/2016/5/12/chartex" xmlns:cx7="http://schemas.microsoft.com/office/drawing/2016/5/13/chartex" xmlns:cx8="http://schemas.microsoft.com/office/drawing/2016/5/14/chartex" xmlns:mc="http://schemas.openxmlformats.org/markup-compatibility/2006" xmlns:aink="http://schemas.microsoft.com/office/drawing/2016/ink" xmlns:am3d="http://schemas.microsoft.com/office/drawing/2017/model3d" xmlns:o="urn:schemas-microsoft-com:office:office" xmlns:oel="http://schemas.microsoft.com/office/2019/extlst" xmlns:r="http://schemas.openxmlformats.org/officeDocument/2006/relationships" xmlns:m="http://schemas.openxmlformats.org/officeDocument/2006/math" xmlns:v="urn:schemas-microsoft-com:vml" xmlns:wp14="http://schemas.microsoft.com/office/word/2010/wordprocessingDrawing" xmlns:wp="http://schemas.openxmlformats.org/drawingml/2006/wordprocessingDrawing" xmlns:w10="urn:schemas-microsoft-com:office:word" xmlns:w="http://schemas.openxmlformats.org/wordprocessingml/2006/main" xmlns:w14="http://schemas.microsoft.com/office/word/2010/wordml" xmlns:w15="http://schemas.microsoft.com/office/word/2012/wordml" xmlns:w16cex="http://schemas.microsoft.com/office/word/2018/wordml/cex" xmlns:w16cid="http://schemas.microsoft.com/office/word/2016/wordml/cid" xmlns:w16="http://schemas.microsoft.com/office/word/2018/wordml" xmlns:w16sdtdh="http://schemas.microsoft.com/office/word/2020/wordml/sdtdatahash" xmlns:w16se="http://schemas.microsoft.com/office/word/2015/wordml/symex" xmlns:wpg="http://schemas.microsoft.com/office/word/2010/wordprocessingGroup" xmlns:wpi="http://schemas.microsoft.com/office/word/2010/wordprocessingInk" xmlns:wne="http://schemas.microsoft.com/office/word/2006/wordml" xmlns:wps="http://schemas.microsoft.com/office/word/2010/wordprocessingShape" mc:Ignorable="w14 w15 w16se w16cid w16 w16cex w16sdtdh wp14">
   <w:abstractNum w:abstractNumId="0" w15:restartNumberingAfterBreak="0">
     <w:nsid w:val="1EFA1DB5"/>
     <w:multiLevelType w:val="hybridMultilevel"/>
@@ -1350,13 +1656,13 @@
       </w:pPr>
     </w:lvl>
   </w:abstractNum>
-  <w:num w:numId="1">
+  <w:num w:numId="1" w16cid:durableId="78253819">
     <w:abstractNumId w:val="0"/>
   </w:num>
-  <w:num w:numId="2">
+  <w:num w:numId="2" w16cid:durableId="562105378">
     <w:abstractNumId w:val="1"/>
   </w:num>
-  <w:num w:numId="3">
+  <w:num w:numId="3" w16cid:durableId="1961181326">
     <w:abstractNumId w:val="2"/>
   </w:num>
 </w:numbering>

</xml_diff>